<commit_message>
North Sea plaice example in R markdown document with added hyperallometric allocation to reproduction to sbpr function. A folder with life-history data and some papers. Example .xls file for literature data collection
</commit_message>
<xml_diff>
--- a/Manuscript/Projected changes in fishery yields under climate change.docx
+++ b/Manuscript/Projected changes in fishery yields under climate change.docx
@@ -1,6 +1,6 @@
 
 <file path=word/document.xml><?xml version="1.0" encoding="utf-8"?>
-<w:document xmlns:wpc="http://schemas.microsoft.com/office/word/2010/wordprocessingCanvas" xmlns:cx="http://schemas.microsoft.com/office/drawing/2014/chartex" xmlns:mc="http://schemas.openxmlformats.org/markup-compatibility/2006" xmlns:o="urn:schemas-microsoft-com:office:office" xmlns:r="http://schemas.openxmlformats.org/officeDocument/2006/relationships" xmlns:m="http://schemas.openxmlformats.org/officeDocument/2006/math" xmlns:v="urn:schemas-microsoft-com:vml" xmlns:wp14="http://schemas.microsoft.com/office/word/2010/wordprocessingDrawing" xmlns:wp="http://schemas.openxmlformats.org/drawingml/2006/wordprocessingDrawing" xmlns:w10="urn:schemas-microsoft-com:office:word" xmlns:w="http://schemas.openxmlformats.org/wordprocessingml/2006/main" xmlns:w14="http://schemas.microsoft.com/office/word/2010/wordml" xmlns:w15="http://schemas.microsoft.com/office/word/2012/wordml" xmlns:w16se="http://schemas.microsoft.com/office/word/2015/wordml/symex" xmlns:wpg="http://schemas.microsoft.com/office/word/2010/wordprocessingGroup" xmlns:wpi="http://schemas.microsoft.com/office/word/2010/wordprocessingInk" xmlns:wne="http://schemas.microsoft.com/office/word/2006/wordml" xmlns:wps="http://schemas.microsoft.com/office/word/2010/wordprocessingShape" mc:Ignorable="w14 w15 w16se wp14">
+<w:document xmlns:wpc="http://schemas.microsoft.com/office/word/2010/wordprocessingCanvas" xmlns:cx="http://schemas.microsoft.com/office/drawing/2014/chartex" xmlns:cx1="http://schemas.microsoft.com/office/drawing/2015/9/8/chartex" xmlns:cx2="http://schemas.microsoft.com/office/drawing/2015/10/21/chartex" xmlns:cx3="http://schemas.microsoft.com/office/drawing/2016/5/9/chartex" xmlns:cx4="http://schemas.microsoft.com/office/drawing/2016/5/10/chartex" xmlns:cx5="http://schemas.microsoft.com/office/drawing/2016/5/11/chartex" xmlns:cx6="http://schemas.microsoft.com/office/drawing/2016/5/12/chartex" xmlns:cx7="http://schemas.microsoft.com/office/drawing/2016/5/13/chartex" xmlns:cx8="http://schemas.microsoft.com/office/drawing/2016/5/14/chartex" xmlns:mc="http://schemas.openxmlformats.org/markup-compatibility/2006" xmlns:aink="http://schemas.microsoft.com/office/drawing/2016/ink" xmlns:am3d="http://schemas.microsoft.com/office/drawing/2017/model3d" xmlns:o="urn:schemas-microsoft-com:office:office" xmlns:r="http://schemas.openxmlformats.org/officeDocument/2006/relationships" xmlns:m="http://schemas.openxmlformats.org/officeDocument/2006/math" xmlns:v="urn:schemas-microsoft-com:vml" xmlns:wp14="http://schemas.microsoft.com/office/word/2010/wordprocessingDrawing" xmlns:wp="http://schemas.openxmlformats.org/drawingml/2006/wordprocessingDrawing" xmlns:w10="urn:schemas-microsoft-com:office:word" xmlns:w="http://schemas.openxmlformats.org/wordprocessingml/2006/main" xmlns:w14="http://schemas.microsoft.com/office/word/2010/wordml" xmlns:w15="http://schemas.microsoft.com/office/word/2012/wordml" xmlns:w16cex="http://schemas.microsoft.com/office/word/2018/wordml/cex" xmlns:w16cid="http://schemas.microsoft.com/office/word/2016/wordml/cid" xmlns:w16="http://schemas.microsoft.com/office/word/2018/wordml" xmlns:w16sdtdh="http://schemas.microsoft.com/office/word/2020/wordml/sdtdatahash" xmlns:w16se="http://schemas.microsoft.com/office/word/2015/wordml/symex" xmlns:wpg="http://schemas.microsoft.com/office/word/2010/wordprocessingGroup" xmlns:wpi="http://schemas.microsoft.com/office/word/2010/wordprocessingInk" xmlns:wne="http://schemas.microsoft.com/office/word/2006/wordml" xmlns:wps="http://schemas.microsoft.com/office/word/2010/wordprocessingShape" mc:Ignorable="w14 w15 w16se w16cid w16 w16cex w16sdtdh wp14">
   <w:body>
     <w:p>
       <w:pPr>
@@ -104,6 +104,9 @@
           <w:numId w:val="1"/>
         </w:numPr>
         <w:jc w:val="both"/>
+        <w:rPr>
+          <w:ins w:id="0" w:author="Asta Audzijonyte" w:date="2021-08-16T17:17:00Z"/>
+        </w:rPr>
       </w:pPr>
       <w:r>
         <w:t>Collect projections of changes in those parameters for a given RCP (with uncertainty and, if possible,</w:t>
@@ -115,8 +118,66 @@
         <w:t xml:space="preserve"> time series). How do we approach this if there are no projections for a species/stock? Build a model from the estimates that we do have and apply those to stocks is probably the easiest way to do this.</w:t>
       </w:r>
       <w:r>
-        <w:t xml:space="preserve"> The functional form of these relationships will likely be important (e.g. a process normal vs. exponentially distributed).</w:t>
-      </w:r>
+        <w:t xml:space="preserve"> The functional form of these relationships will likely be important (</w:t>
+      </w:r>
+      <w:proofErr w:type="gramStart"/>
+      <w:r>
+        <w:t>e.g.</w:t>
+      </w:r>
+      <w:proofErr w:type="gramEnd"/>
+      <w:r>
+        <w:t xml:space="preserve"> a process normal vs. exponentially distributed).</w:t>
+      </w:r>
+    </w:p>
+    <w:p>
+      <w:pPr>
+        <w:pStyle w:val="ListParagraph"/>
+        <w:jc w:val="both"/>
+      </w:pPr>
+      <w:ins w:id="1" w:author="Asta Audzijonyte" w:date="2021-08-16T17:18:00Z">
+        <w:r>
+          <w:t xml:space="preserve">Based on experimental data we </w:t>
+        </w:r>
+        <w:proofErr w:type="gramStart"/>
+        <w:r>
+          <w:t>expect:</w:t>
+        </w:r>
+        <w:proofErr w:type="gramEnd"/>
+        <w:r>
+          <w:t xml:space="preserve"> faster juvenile growth, but maturation could possibly occur at similar size, but an earlier age. </w:t>
+        </w:r>
+      </w:ins>
+      <w:ins w:id="2" w:author="Asta Audzijonyte" w:date="2021-08-16T17:19:00Z">
+        <w:r>
+          <w:t xml:space="preserve">Adult size is smaller, they asymptote at lower </w:t>
+        </w:r>
+        <w:proofErr w:type="spellStart"/>
+        <w:r>
+          <w:t>Linf</w:t>
+        </w:r>
+        <w:proofErr w:type="spellEnd"/>
+        <w:r>
+          <w:t xml:space="preserve"> </w:t>
+        </w:r>
+        <w:proofErr w:type="gramStart"/>
+        <w:r>
+          <w:t>and also</w:t>
+        </w:r>
+        <w:proofErr w:type="gramEnd"/>
+        <w:r>
+          <w:t xml:space="preserve"> live shorter. </w:t>
+        </w:r>
+      </w:ins>
+      <w:ins w:id="3" w:author="Asta Audzijonyte" w:date="2021-08-16T17:42:00Z">
+        <w:r>
+          <w:t xml:space="preserve">It might be hard to have different ages </w:t>
+        </w:r>
+      </w:ins>
+      <w:ins w:id="4" w:author="Asta Audzijonyte" w:date="2021-08-16T17:43:00Z">
+        <w:r>
+          <w:t xml:space="preserve">for the two scenarios, but mortality could increase rapidly with older ages in warmer scenario to ensure most fish die off. </w:t>
+        </w:r>
+      </w:ins>
     </w:p>
     <w:p>
       <w:pPr>
@@ -173,6 +234,9 @@
           <w:numId w:val="1"/>
         </w:numPr>
         <w:jc w:val="both"/>
+        <w:rPr>
+          <w:ins w:id="5" w:author="Asta Audzijonyte" w:date="2021-08-16T17:16:00Z"/>
+        </w:rPr>
       </w:pPr>
       <w:r>
         <w:t>Calculate how much recruitment would have to change to maintain current fishery yields, given the projected yield per recruit. How does this compare to the observed changes in recruitment (by species or region)?</w:t>
@@ -191,12 +255,7 @@
         <w:jc w:val="both"/>
       </w:pPr>
       <w:r>
-        <w:t>Determine if there are any ways in which fisheries management could be changed to mitigate changes in yield with th</w:t>
-      </w:r>
-      <w:bookmarkStart w:id="0" w:name="_GoBack"/>
-      <w:bookmarkEnd w:id="0"/>
-      <w:r>
-        <w:t>e new knowledge of which population process is driving changes. (A potential example is thinking about how selectivity could be modified to change yields.)</w:t>
+        <w:t>Determine if there are any ways in which fisheries management could be changed to mitigate changes in yield with the new knowledge of which population process is driving changes. (A potential example is thinking about how selectivity could be modified to change yields.)</w:t>
       </w:r>
     </w:p>
     <w:p>
@@ -209,6 +268,16 @@
       <w:r>
         <w:t>hat is the relative contribution of changes in different population processes to change in yields? Is recruitment driving the boat or changes in growth?</w:t>
       </w:r>
+      <w:ins w:id="6" w:author="Asta Audzijonyte" w:date="2021-08-16T17:58:00Z">
+        <w:r>
+          <w:t xml:space="preserve"> – aa: how do we explore recruitment? Isn’t it set as numbers at age 0? </w:t>
+        </w:r>
+      </w:ins>
+      <w:ins w:id="7" w:author="Asta Audzijonyte" w:date="2021-08-16T17:59:00Z">
+        <w:r>
+          <w:t xml:space="preserve">Let’s say growth and maturation will affect recruitment, but do we account for it? </w:t>
+        </w:r>
+      </w:ins>
     </w:p>
     <w:p>
       <w:pPr>
@@ -231,6 +300,7 @@
         <w:jc w:val="both"/>
       </w:pPr>
       <w:r>
+        <w:lastRenderedPageBreak/>
         <w:t xml:space="preserve">Figure 1. Distributions of changes in yield per recruit by </w:t>
       </w:r>
       <w:r>
@@ -253,7 +323,6 @@
         <w:jc w:val="both"/>
       </w:pPr>
       <w:r>
-        <w:lastRenderedPageBreak/>
         <w:t xml:space="preserve">Figure 2. </w:t>
       </w:r>
       <w:r>
@@ -274,6 +343,9 @@
     <w:p>
       <w:pPr>
         <w:jc w:val="both"/>
+        <w:rPr>
+          <w:ins w:id="8" w:author="Asta Audzijonyte" w:date="2021-08-16T17:55:00Z"/>
+        </w:rPr>
       </w:pPr>
       <w:r>
         <w:t>Figure 4.  s</w:t>
@@ -281,6 +353,39 @@
       <w:r>
         <w:t>omething to do with selectivity or management mitigations</w:t>
       </w:r>
+    </w:p>
+    <w:p>
+      <w:pPr>
+        <w:jc w:val="both"/>
+        <w:rPr>
+          <w:ins w:id="9" w:author="Asta Audzijonyte" w:date="2021-08-16T17:55:00Z"/>
+        </w:rPr>
+      </w:pPr>
+    </w:p>
+    <w:p>
+      <w:pPr>
+        <w:jc w:val="both"/>
+      </w:pPr>
+      <w:proofErr w:type="gramStart"/>
+      <w:ins w:id="10" w:author="Asta Audzijonyte" w:date="2021-08-16T17:55:00Z">
+        <w:r>
+          <w:t>At the moment</w:t>
+        </w:r>
+        <w:proofErr w:type="gramEnd"/>
+        <w:r>
+          <w:t xml:space="preserve"> SPR plot is only for illustration, it seems? Do</w:t>
+        </w:r>
+      </w:ins>
+      <w:ins w:id="11" w:author="Asta Audzijonyte" w:date="2021-08-16T17:56:00Z">
+        <w:r>
+          <w:t xml:space="preserve"> we want to </w:t>
+        </w:r>
+      </w:ins>
+      <w:ins w:id="12" w:author="Asta Audzijonyte" w:date="2021-08-16T17:57:00Z">
+        <w:r>
+          <w:t xml:space="preserve">link it to the recruitment anyhow? What does the maturation do? </w:t>
+        </w:r>
+      </w:ins>
     </w:p>
     <w:sectPr>
       <w:pgSz w:w="12240" w:h="15840"/>
@@ -293,7 +398,7 @@
 </file>
 
 <file path=word/numbering.xml><?xml version="1.0" encoding="utf-8"?>
-<w:numbering xmlns:wpc="http://schemas.microsoft.com/office/word/2010/wordprocessingCanvas" xmlns:cx="http://schemas.microsoft.com/office/drawing/2014/chartex" xmlns:mc="http://schemas.openxmlformats.org/markup-compatibility/2006" xmlns:o="urn:schemas-microsoft-com:office:office" xmlns:r="http://schemas.openxmlformats.org/officeDocument/2006/relationships" xmlns:m="http://schemas.openxmlformats.org/officeDocument/2006/math" xmlns:v="urn:schemas-microsoft-com:vml" xmlns:wp14="http://schemas.microsoft.com/office/word/2010/wordprocessingDrawing" xmlns:wp="http://schemas.openxmlformats.org/drawingml/2006/wordprocessingDrawing" xmlns:w10="urn:schemas-microsoft-com:office:word" xmlns:w="http://schemas.openxmlformats.org/wordprocessingml/2006/main" xmlns:w14="http://schemas.microsoft.com/office/word/2010/wordml" xmlns:w15="http://schemas.microsoft.com/office/word/2012/wordml" xmlns:w16se="http://schemas.microsoft.com/office/word/2015/wordml/symex" xmlns:wpg="http://schemas.microsoft.com/office/word/2010/wordprocessingGroup" xmlns:wpi="http://schemas.microsoft.com/office/word/2010/wordprocessingInk" xmlns:wne="http://schemas.microsoft.com/office/word/2006/wordml" xmlns:wps="http://schemas.microsoft.com/office/word/2010/wordprocessingShape" mc:Ignorable="w14 w15 w16se wp14">
+<w:numbering xmlns:wpc="http://schemas.microsoft.com/office/word/2010/wordprocessingCanvas" xmlns:cx="http://schemas.microsoft.com/office/drawing/2014/chartex" xmlns:cx1="http://schemas.microsoft.com/office/drawing/2015/9/8/chartex" xmlns:cx2="http://schemas.microsoft.com/office/drawing/2015/10/21/chartex" xmlns:cx3="http://schemas.microsoft.com/office/drawing/2016/5/9/chartex" xmlns:cx4="http://schemas.microsoft.com/office/drawing/2016/5/10/chartex" xmlns:cx5="http://schemas.microsoft.com/office/drawing/2016/5/11/chartex" xmlns:cx6="http://schemas.microsoft.com/office/drawing/2016/5/12/chartex" xmlns:cx7="http://schemas.microsoft.com/office/drawing/2016/5/13/chartex" xmlns:cx8="http://schemas.microsoft.com/office/drawing/2016/5/14/chartex" xmlns:mc="http://schemas.openxmlformats.org/markup-compatibility/2006" xmlns:aink="http://schemas.microsoft.com/office/drawing/2016/ink" xmlns:am3d="http://schemas.microsoft.com/office/drawing/2017/model3d" xmlns:o="urn:schemas-microsoft-com:office:office" xmlns:r="http://schemas.openxmlformats.org/officeDocument/2006/relationships" xmlns:m="http://schemas.openxmlformats.org/officeDocument/2006/math" xmlns:v="urn:schemas-microsoft-com:vml" xmlns:wp14="http://schemas.microsoft.com/office/word/2010/wordprocessingDrawing" xmlns:wp="http://schemas.openxmlformats.org/drawingml/2006/wordprocessingDrawing" xmlns:w10="urn:schemas-microsoft-com:office:word" xmlns:w="http://schemas.openxmlformats.org/wordprocessingml/2006/main" xmlns:w14="http://schemas.microsoft.com/office/word/2010/wordml" xmlns:w15="http://schemas.microsoft.com/office/word/2012/wordml" xmlns:w16cex="http://schemas.microsoft.com/office/word/2018/wordml/cex" xmlns:w16cid="http://schemas.microsoft.com/office/word/2016/wordml/cid" xmlns:w16="http://schemas.microsoft.com/office/word/2018/wordml" xmlns:w16sdtdh="http://schemas.microsoft.com/office/word/2020/wordml/sdtdatahash" xmlns:w16se="http://schemas.microsoft.com/office/word/2015/wordml/symex" xmlns:wpg="http://schemas.microsoft.com/office/word/2010/wordprocessingGroup" xmlns:wpi="http://schemas.microsoft.com/office/word/2010/wordprocessingInk" xmlns:wne="http://schemas.microsoft.com/office/word/2006/wordml" xmlns:wps="http://schemas.microsoft.com/office/word/2010/wordprocessingShape" mc:Ignorable="w14 w15 w16se w16cid w16 w16cex w16sdtdh wp14">
   <w:abstractNum w:abstractNumId="0" w15:restartNumberingAfterBreak="0">
     <w:nsid w:val="24300093"/>
     <w:multiLevelType w:val="hybridMultilevel"/>
@@ -389,8 +494,16 @@
 </w:numbering>
 </file>
 
+<file path=word/people.xml><?xml version="1.0" encoding="utf-8"?>
+<w15:people xmlns:wpc="http://schemas.microsoft.com/office/word/2010/wordprocessingCanvas" xmlns:cx="http://schemas.microsoft.com/office/drawing/2014/chartex" xmlns:cx1="http://schemas.microsoft.com/office/drawing/2015/9/8/chartex" xmlns:cx2="http://schemas.microsoft.com/office/drawing/2015/10/21/chartex" xmlns:cx3="http://schemas.microsoft.com/office/drawing/2016/5/9/chartex" xmlns:cx4="http://schemas.microsoft.com/office/drawing/2016/5/10/chartex" xmlns:cx5="http://schemas.microsoft.com/office/drawing/2016/5/11/chartex" xmlns:cx6="http://schemas.microsoft.com/office/drawing/2016/5/12/chartex" xmlns:cx7="http://schemas.microsoft.com/office/drawing/2016/5/13/chartex" xmlns:cx8="http://schemas.microsoft.com/office/drawing/2016/5/14/chartex" xmlns:mc="http://schemas.openxmlformats.org/markup-compatibility/2006" xmlns:aink="http://schemas.microsoft.com/office/drawing/2016/ink" xmlns:am3d="http://schemas.microsoft.com/office/drawing/2017/model3d" xmlns:o="urn:schemas-microsoft-com:office:office" xmlns:r="http://schemas.openxmlformats.org/officeDocument/2006/relationships" xmlns:m="http://schemas.openxmlformats.org/officeDocument/2006/math" xmlns:v="urn:schemas-microsoft-com:vml" xmlns:wp14="http://schemas.microsoft.com/office/word/2010/wordprocessingDrawing" xmlns:wp="http://schemas.openxmlformats.org/drawingml/2006/wordprocessingDrawing" xmlns:w10="urn:schemas-microsoft-com:office:word" xmlns:w="http://schemas.openxmlformats.org/wordprocessingml/2006/main" xmlns:w14="http://schemas.microsoft.com/office/word/2010/wordml" xmlns:w15="http://schemas.microsoft.com/office/word/2012/wordml" xmlns:w16cex="http://schemas.microsoft.com/office/word/2018/wordml/cex" xmlns:w16cid="http://schemas.microsoft.com/office/word/2016/wordml/cid" xmlns:w16="http://schemas.microsoft.com/office/word/2018/wordml" xmlns:w16sdtdh="http://schemas.microsoft.com/office/word/2020/wordml/sdtdatahash" xmlns:w16se="http://schemas.microsoft.com/office/word/2015/wordml/symex" xmlns:wpg="http://schemas.microsoft.com/office/word/2010/wordprocessingGroup" xmlns:wpi="http://schemas.microsoft.com/office/word/2010/wordprocessingInk" xmlns:wne="http://schemas.microsoft.com/office/word/2006/wordml" xmlns:wps="http://schemas.microsoft.com/office/word/2010/wordprocessingShape" mc:Ignorable="w14 w15 w16se w16cid w16 w16cex w16sdtdh wp14">
+  <w15:person w15:author="Asta Audzijonyte">
+    <w15:presenceInfo w15:providerId="AD" w15:userId="S::Asta.Audzijonyte@utas.edu.au::a3d30981-db3b-4423-8ad1-b5728f275541"/>
+  </w15:person>
+</w15:people>
+</file>
+
 <file path=word/styles.xml><?xml version="1.0" encoding="utf-8"?>
-<w:styles xmlns:mc="http://schemas.openxmlformats.org/markup-compatibility/2006" xmlns:r="http://schemas.openxmlformats.org/officeDocument/2006/relationships" xmlns:w="http://schemas.openxmlformats.org/wordprocessingml/2006/main" xmlns:w14="http://schemas.microsoft.com/office/word/2010/wordml" xmlns:w15="http://schemas.microsoft.com/office/word/2012/wordml" xmlns:w16se="http://schemas.microsoft.com/office/word/2015/wordml/symex" mc:Ignorable="w14 w15 w16se">
+<w:styles xmlns:mc="http://schemas.openxmlformats.org/markup-compatibility/2006" xmlns:r="http://schemas.openxmlformats.org/officeDocument/2006/relationships" xmlns:w="http://schemas.openxmlformats.org/wordprocessingml/2006/main" xmlns:w14="http://schemas.microsoft.com/office/word/2010/wordml" xmlns:w15="http://schemas.microsoft.com/office/word/2012/wordml" xmlns:w16cex="http://schemas.microsoft.com/office/word/2018/wordml/cex" xmlns:w16cid="http://schemas.microsoft.com/office/word/2016/wordml/cid" xmlns:w16="http://schemas.microsoft.com/office/word/2018/wordml" xmlns:w16sdtdh="http://schemas.microsoft.com/office/word/2020/wordml/sdtdatahash" xmlns:w16se="http://schemas.microsoft.com/office/word/2015/wordml/symex" mc:Ignorable="w14 w15 w16se w16cid w16 w16cex w16sdtdh">
   <w:docDefaults>
     <w:rPrDefault>
       <w:rPr>
@@ -406,7 +519,7 @@
       </w:pPr>
     </w:pPrDefault>
   </w:docDefaults>
-  <w:latentStyles w:defLockedState="0" w:defUIPriority="99" w:defSemiHidden="0" w:defUnhideWhenUsed="0" w:defQFormat="0" w:count="371">
+  <w:latentStyles w:defLockedState="0" w:defUIPriority="99" w:defSemiHidden="0" w:defUnhideWhenUsed="0" w:defQFormat="0" w:count="376">
     <w:lsdException w:name="Normal" w:uiPriority="0" w:qFormat="1"/>
     <w:lsdException w:name="heading 1" w:uiPriority="9" w:qFormat="1"/>
     <w:lsdException w:name="heading 2" w:semiHidden="1" w:uiPriority="9" w:unhideWhenUsed="1" w:qFormat="1"/>
@@ -512,7 +625,6 @@
     <w:lsdException w:name="HTML Sample" w:semiHidden="1" w:unhideWhenUsed="1"/>
     <w:lsdException w:name="HTML Typewriter" w:semiHidden="1" w:unhideWhenUsed="1"/>
     <w:lsdException w:name="HTML Variable" w:semiHidden="1" w:unhideWhenUsed="1"/>
-    <w:lsdException w:name="Normal Table" w:semiHidden="1" w:unhideWhenUsed="1"/>
     <w:lsdException w:name="annotation subject" w:semiHidden="1" w:unhideWhenUsed="1"/>
     <w:lsdException w:name="No List" w:semiHidden="1" w:unhideWhenUsed="1"/>
     <w:lsdException w:name="Outline List 1" w:semiHidden="1" w:unhideWhenUsed="1"/>
@@ -555,11 +667,8 @@
     <w:lsdException w:name="Table Contemporary" w:semiHidden="1" w:unhideWhenUsed="1"/>
     <w:lsdException w:name="Table Elegant" w:semiHidden="1" w:unhideWhenUsed="1"/>
     <w:lsdException w:name="Table Professional" w:semiHidden="1" w:unhideWhenUsed="1"/>
-    <w:lsdException w:name="Table Subtle 1" w:semiHidden="1" w:unhideWhenUsed="1"/>
     <w:lsdException w:name="Table Subtle 2" w:semiHidden="1" w:unhideWhenUsed="1"/>
     <w:lsdException w:name="Table Web 1" w:semiHidden="1" w:unhideWhenUsed="1"/>
-    <w:lsdException w:name="Table Web 2" w:semiHidden="1" w:unhideWhenUsed="1"/>
-    <w:lsdException w:name="Table Web 3" w:semiHidden="1" w:unhideWhenUsed="1"/>
     <w:lsdException w:name="Balloon Text" w:semiHidden="1" w:unhideWhenUsed="1"/>
     <w:lsdException w:name="Table Grid" w:uiPriority="39"/>
     <w:lsdException w:name="Table Theme" w:semiHidden="1" w:unhideWhenUsed="1"/>
@@ -778,6 +887,11 @@
     <w:lsdException w:name="List Table 5 Dark Accent 6" w:uiPriority="50"/>
     <w:lsdException w:name="List Table 6 Colorful Accent 6" w:uiPriority="51"/>
     <w:lsdException w:name="List Table 7 Colorful Accent 6" w:uiPriority="52"/>
+    <w:lsdException w:name="Mention" w:semiHidden="1" w:unhideWhenUsed="1"/>
+    <w:lsdException w:name="Smart Hyperlink" w:semiHidden="1" w:unhideWhenUsed="1"/>
+    <w:lsdException w:name="Hashtag" w:semiHidden="1" w:unhideWhenUsed="1"/>
+    <w:lsdException w:name="Unresolved Mention" w:semiHidden="1" w:unhideWhenUsed="1"/>
+    <w:lsdException w:name="Smart Link" w:semiHidden="1" w:unhideWhenUsed="1"/>
   </w:latentStyles>
   <w:style w:type="paragraph" w:default="1" w:styleId="Normal">
     <w:name w:val="Normal"/>

</xml_diff>